<commit_message>
Update Matriz de interesados (StakeHolders).docx
</commit_message>
<xml_diff>
--- a/Matriz de interesados (StakeHolders).docx
+++ b/Matriz de interesados (StakeHolders).docx
@@ -125,17 +125,7 @@
           <w:u w:val="single"/>
           <w:lang w:val="es-CR"/>
         </w:rPr>
-        <w:t>Fabricio Alexander Porras Morera</w:t>
-      </w:r>
-      <w:r>
-        <w:rPr>
-          <w:rFonts w:ascii="Arial" w:hAnsi="Arial"/>
-          <w:sz w:val="22"/>
-          <w:szCs w:val="22"/>
-          <w:u w:val="single"/>
-          <w:lang w:val="es-CR"/>
-        </w:rPr>
-        <w:t>.</w:t>
+        <w:t>Fabricio Alexander Porras Morera.</w:t>
       </w:r>
     </w:p>
     <w:p>
@@ -171,8 +161,113 @@
           <w:szCs w:val="22"/>
           <w:lang w:val="es-CR"/>
         </w:rPr>
-        <w:t>Proyecto</w:t>
-      </w:r>
+        <w:t>Proyecto:</w:t>
+      </w:r>
+      <w:r>
+        <w:rPr>
+          <w:rFonts w:ascii="Arial" w:hAnsi="Arial"/>
+          <w:sz w:val="22"/>
+          <w:szCs w:val="22"/>
+          <w:lang w:val="es-CR"/>
+        </w:rPr>
+        <w:t xml:space="preserve"> </w:t>
+      </w:r>
+      <w:r>
+        <w:rPr>
+          <w:rFonts w:ascii="Arial" w:hAnsi="Arial"/>
+          <w:sz w:val="22"/>
+          <w:szCs w:val="22"/>
+          <w:u w:val="single"/>
+          <w:lang w:val="es-CR"/>
+        </w:rPr>
+        <w:t xml:space="preserve">Optimización de </w:t>
+      </w:r>
+      <w:r>
+        <w:rPr>
+          <w:rFonts w:ascii="Arial" w:hAnsi="Arial"/>
+          <w:sz w:val="22"/>
+          <w:szCs w:val="22"/>
+          <w:u w:val="single"/>
+          <w:lang w:val="es-CR"/>
+        </w:rPr>
+        <w:t>P</w:t>
+      </w:r>
+      <w:r>
+        <w:rPr>
+          <w:rFonts w:ascii="Arial" w:hAnsi="Arial"/>
+          <w:sz w:val="22"/>
+          <w:szCs w:val="22"/>
+          <w:u w:val="single"/>
+          <w:lang w:val="es-CR"/>
+        </w:rPr>
+        <w:t xml:space="preserve">rocesos en el Laboratorio de Análisis Agronómicos del </w:t>
+      </w:r>
+      <w:r>
+        <w:rPr>
+          <w:rFonts w:ascii="Arial" w:hAnsi="Arial"/>
+          <w:sz w:val="22"/>
+          <w:szCs w:val="22"/>
+          <w:u w:val="single"/>
+          <w:lang w:val="es-CR"/>
+        </w:rPr>
+        <w:t>I</w:t>
+      </w:r>
+      <w:r>
+        <w:rPr>
+          <w:rFonts w:ascii="Arial" w:hAnsi="Arial"/>
+          <w:sz w:val="22"/>
+          <w:szCs w:val="22"/>
+          <w:u w:val="single"/>
+          <w:lang w:val="es-CR"/>
+        </w:rPr>
+        <w:t xml:space="preserve">nstituto </w:t>
+      </w:r>
+      <w:r>
+        <w:rPr>
+          <w:rFonts w:ascii="Arial" w:hAnsi="Arial"/>
+          <w:sz w:val="22"/>
+          <w:szCs w:val="22"/>
+          <w:u w:val="single"/>
+          <w:lang w:val="es-CR"/>
+        </w:rPr>
+        <w:t>T</w:t>
+      </w:r>
+      <w:r>
+        <w:rPr>
+          <w:rFonts w:ascii="Arial" w:hAnsi="Arial"/>
+          <w:sz w:val="22"/>
+          <w:szCs w:val="22"/>
+          <w:u w:val="single"/>
+          <w:lang w:val="es-CR"/>
+        </w:rPr>
+        <w:t>ecnológico de Costa Rica.</w:t>
+      </w:r>
+    </w:p>
+    <w:p>
+      <w:pPr>
+        <w:spacing w:line="360" w:lineRule="auto"/>
+        <w:jc w:val="both"/>
+        <w:rPr>
+          <w:rFonts w:ascii="Arial" w:hAnsi="Arial"/>
+          <w:sz w:val="22"/>
+          <w:szCs w:val="22"/>
+          <w:u w:val="single"/>
+          <w:lang w:val="es-CR"/>
+        </w:rPr>
+      </w:pPr>
+    </w:p>
+    <w:p>
+      <w:pPr>
+        <w:spacing w:line="360" w:lineRule="auto"/>
+        <w:jc w:val="both"/>
+        <w:rPr>
+          <w:rFonts w:ascii="Arial" w:hAnsi="Arial"/>
+          <w:sz w:val="22"/>
+          <w:szCs w:val="22"/>
+          <w:u w:val="single"/>
+          <w:lang w:val="es-CR"/>
+        </w:rPr>
+      </w:pPr>
       <w:r>
         <w:rPr>
           <w:rFonts w:ascii="Arial" w:hAnsi="Arial"/>
@@ -182,7 +277,7 @@
           <w:szCs w:val="22"/>
           <w:lang w:val="es-CR"/>
         </w:rPr>
-        <w:t>:</w:t>
+        <w:t>País:</w:t>
       </w:r>
       <w:r>
         <w:rPr>
@@ -201,154 +296,7 @@
           <w:u w:val="single"/>
           <w:lang w:val="es-CR"/>
         </w:rPr>
-        <w:t xml:space="preserve">Optimización de </w:t>
-      </w:r>
-      <w:r>
-        <w:rPr>
-          <w:rFonts w:ascii="Arial" w:hAnsi="Arial"/>
-          <w:sz w:val="22"/>
-          <w:szCs w:val="22"/>
-          <w:u w:val="single"/>
-          <w:lang w:val="es-CR"/>
-        </w:rPr>
-        <w:t>P</w:t>
-      </w:r>
-      <w:r>
-        <w:rPr>
-          <w:rFonts w:ascii="Arial" w:hAnsi="Arial"/>
-          <w:sz w:val="22"/>
-          <w:szCs w:val="22"/>
-          <w:u w:val="single"/>
-          <w:lang w:val="es-CR"/>
-        </w:rPr>
-        <w:t xml:space="preserve">rocesos en el Laboratorio de Análisis Agronómicos del </w:t>
-      </w:r>
-      <w:r>
-        <w:rPr>
-          <w:rFonts w:ascii="Arial" w:hAnsi="Arial"/>
-          <w:sz w:val="22"/>
-          <w:szCs w:val="22"/>
-          <w:u w:val="single"/>
-          <w:lang w:val="es-CR"/>
-        </w:rPr>
-        <w:t>I</w:t>
-      </w:r>
-      <w:r>
-        <w:rPr>
-          <w:rFonts w:ascii="Arial" w:hAnsi="Arial"/>
-          <w:sz w:val="22"/>
-          <w:szCs w:val="22"/>
-          <w:u w:val="single"/>
-          <w:lang w:val="es-CR"/>
-        </w:rPr>
-        <w:t xml:space="preserve">nstituto </w:t>
-      </w:r>
-      <w:r>
-        <w:rPr>
-          <w:rFonts w:ascii="Arial" w:hAnsi="Arial"/>
-          <w:sz w:val="22"/>
-          <w:szCs w:val="22"/>
-          <w:u w:val="single"/>
-          <w:lang w:val="es-CR"/>
-        </w:rPr>
-        <w:t>T</w:t>
-      </w:r>
-      <w:r>
-        <w:rPr>
-          <w:rFonts w:ascii="Arial" w:hAnsi="Arial"/>
-          <w:sz w:val="22"/>
-          <w:szCs w:val="22"/>
-          <w:u w:val="single"/>
-          <w:lang w:val="es-CR"/>
-        </w:rPr>
-        <w:t>ecnológico de Costa Rica</w:t>
-      </w:r>
-      <w:r>
-        <w:rPr>
-          <w:rFonts w:ascii="Arial" w:hAnsi="Arial"/>
-          <w:sz w:val="22"/>
-          <w:szCs w:val="22"/>
-          <w:u w:val="single"/>
-          <w:lang w:val="es-CR"/>
-        </w:rPr>
-        <w:t>.</w:t>
-      </w:r>
-    </w:p>
-    <w:p>
-      <w:pPr>
-        <w:spacing w:line="360" w:lineRule="auto"/>
-        <w:jc w:val="both"/>
-        <w:rPr>
-          <w:rFonts w:ascii="Arial" w:hAnsi="Arial"/>
-          <w:sz w:val="22"/>
-          <w:szCs w:val="22"/>
-          <w:u w:val="single"/>
-          <w:lang w:val="es-CR"/>
-        </w:rPr>
-      </w:pPr>
-    </w:p>
-    <w:p>
-      <w:pPr>
-        <w:spacing w:line="360" w:lineRule="auto"/>
-        <w:jc w:val="both"/>
-        <w:rPr>
-          <w:rFonts w:ascii="Arial" w:hAnsi="Arial"/>
-          <w:sz w:val="22"/>
-          <w:szCs w:val="22"/>
-          <w:u w:val="single"/>
-          <w:lang w:val="es-CR"/>
-        </w:rPr>
-      </w:pPr>
-      <w:r>
-        <w:rPr>
-          <w:rFonts w:ascii="Arial" w:hAnsi="Arial"/>
-          <w:b/>
-          <w:bCs/>
-          <w:sz w:val="22"/>
-          <w:szCs w:val="22"/>
-          <w:lang w:val="es-CR"/>
-        </w:rPr>
-        <w:t>País</w:t>
-      </w:r>
-      <w:r>
-        <w:rPr>
-          <w:rFonts w:ascii="Arial" w:hAnsi="Arial"/>
-          <w:b/>
-          <w:bCs/>
-          <w:sz w:val="22"/>
-          <w:szCs w:val="22"/>
-          <w:lang w:val="es-CR"/>
-        </w:rPr>
-        <w:t>:</w:t>
-      </w:r>
-      <w:r>
-        <w:rPr>
-          <w:rFonts w:ascii="Arial" w:hAnsi="Arial"/>
-          <w:sz w:val="22"/>
-          <w:szCs w:val="22"/>
-          <w:lang w:val="es-CR"/>
-        </w:rPr>
-        <w:t xml:space="preserve"> </w:t>
-      </w:r>
-      <w:r>
-        <w:rPr>
-          <w:rFonts w:ascii="Arial" w:hAnsi="Arial"/>
-          <w:sz w:val="22"/>
-          <w:szCs w:val="22"/>
-          <w:u w:val="single"/>
-          <w:lang w:val="es-CR"/>
-        </w:rPr>
-        <w:t>Costa Rica</w:t>
-      </w:r>
-      <w:r>
-        <w:rPr>
-          <w:rFonts w:ascii="Arial" w:hAnsi="Arial"/>
-          <w:sz w:val="22"/>
-          <w:szCs w:val="22"/>
-          <w:u w:val="single"/>
-          <w:lang w:val="es-CR"/>
-        </w:rPr>
-        <w:t>.</w:t>
+        <w:t>Costa Rica.</w:t>
       </w:r>
     </w:p>
     <w:p>
@@ -1212,6 +1160,15 @@
               </w:rPr>
               <w:t>Instituto Tecnológico de Costa Rica</w:t>
             </w:r>
+            <w:r>
+              <w:rPr>
+                <w:rFonts w:ascii="Arial" w:hAnsi="Arial"/>
+                <w:sz w:val="22"/>
+                <w:szCs w:val="22"/>
+                <w:lang w:val="es-CR"/>
+              </w:rPr>
+              <w:t xml:space="preserve"> </w:t>
+            </w:r>
           </w:p>
         </w:tc>
         <w:tc>
@@ -2130,6 +2087,7 @@
       </w:pPr>
       <w:r>
         <w:rPr>
+          <w:noProof/>
           <w:lang w:val="es-MX"/>
         </w:rPr>
         <w:drawing>

</xml_diff>

<commit_message>
Actualizacion departamento de los stakeholders
</commit_message>
<xml_diff>
--- a/Matriz de interesados (StakeHolders).docx
+++ b/Matriz de interesados (StakeHolders).docx
@@ -180,67 +180,7 @@
           <w:u w:val="single"/>
           <w:lang w:val="es-CR"/>
         </w:rPr>
-        <w:t xml:space="preserve">Optimización de </w:t>
-      </w:r>
-      <w:r>
-        <w:rPr>
-          <w:rFonts w:ascii="Arial" w:hAnsi="Arial"/>
-          <w:sz w:val="22"/>
-          <w:szCs w:val="22"/>
-          <w:u w:val="single"/>
-          <w:lang w:val="es-CR"/>
-        </w:rPr>
-        <w:t>P</w:t>
-      </w:r>
-      <w:r>
-        <w:rPr>
-          <w:rFonts w:ascii="Arial" w:hAnsi="Arial"/>
-          <w:sz w:val="22"/>
-          <w:szCs w:val="22"/>
-          <w:u w:val="single"/>
-          <w:lang w:val="es-CR"/>
-        </w:rPr>
-        <w:t xml:space="preserve">rocesos en el Laboratorio de Análisis Agronómicos del </w:t>
-      </w:r>
-      <w:r>
-        <w:rPr>
-          <w:rFonts w:ascii="Arial" w:hAnsi="Arial"/>
-          <w:sz w:val="22"/>
-          <w:szCs w:val="22"/>
-          <w:u w:val="single"/>
-          <w:lang w:val="es-CR"/>
-        </w:rPr>
-        <w:t>I</w:t>
-      </w:r>
-      <w:r>
-        <w:rPr>
-          <w:rFonts w:ascii="Arial" w:hAnsi="Arial"/>
-          <w:sz w:val="22"/>
-          <w:szCs w:val="22"/>
-          <w:u w:val="single"/>
-          <w:lang w:val="es-CR"/>
-        </w:rPr>
-        <w:t xml:space="preserve">nstituto </w:t>
-      </w:r>
-      <w:r>
-        <w:rPr>
-          <w:rFonts w:ascii="Arial" w:hAnsi="Arial"/>
-          <w:sz w:val="22"/>
-          <w:szCs w:val="22"/>
-          <w:u w:val="single"/>
-          <w:lang w:val="es-CR"/>
-        </w:rPr>
-        <w:t>T</w:t>
-      </w:r>
-      <w:r>
-        <w:rPr>
-          <w:rFonts w:ascii="Arial" w:hAnsi="Arial"/>
-          <w:sz w:val="22"/>
-          <w:szCs w:val="22"/>
-          <w:u w:val="single"/>
-          <w:lang w:val="es-CR"/>
-        </w:rPr>
-        <w:t>ecnológico de Costa Rica.</w:t>
+        <w:t>Sistema Integrado de Gestión para el Laboratorio de Análisis Agronómicos del Instituto Tecnológico de Costa Rica.</w:t>
       </w:r>
     </w:p>
     <w:p>
@@ -326,27 +266,7 @@
           <w:szCs w:val="22"/>
           <w:lang w:val="es-MX"/>
         </w:rPr>
-        <w:t xml:space="preserve">Los </w:t>
-      </w:r>
-      <w:proofErr w:type="spellStart"/>
-      <w:r>
-        <w:rPr>
-          <w:rFonts w:ascii="Arial" w:eastAsia="Lexend Deca" w:hAnsi="Arial"/>
-          <w:sz w:val="22"/>
-          <w:szCs w:val="22"/>
-          <w:lang w:val="es-MX"/>
-        </w:rPr>
-        <w:t>stakeholders</w:t>
-      </w:r>
-      <w:proofErr w:type="spellEnd"/>
-      <w:r>
-        <w:rPr>
-          <w:rFonts w:ascii="Arial" w:eastAsia="Lexend Deca" w:hAnsi="Arial"/>
-          <w:sz w:val="22"/>
-          <w:szCs w:val="22"/>
-          <w:lang w:val="es-MX"/>
-        </w:rPr>
-        <w:t xml:space="preserve"> son todas aquellas personas que están al tanto de las acciones </w:t>
+        <w:t xml:space="preserve">Los stakeholders son todas aquellas personas que están al tanto de las acciones </w:t>
       </w:r>
       <w:r>
         <w:rPr>
@@ -1060,25 +980,14 @@
                 <w:lang w:val="es-CR"/>
               </w:rPr>
             </w:pPr>
-            <w:proofErr w:type="spellStart"/>
-            <w:r>
-              <w:rPr>
-                <w:rFonts w:ascii="Arial" w:hAnsi="Arial"/>
-                <w:sz w:val="22"/>
-                <w:szCs w:val="22"/>
-                <w:lang w:val="es-CR"/>
-              </w:rPr>
-              <w:t>Saylim</w:t>
-            </w:r>
-            <w:proofErr w:type="spellEnd"/>
-            <w:r>
-              <w:rPr>
-                <w:rFonts w:ascii="Arial" w:hAnsi="Arial"/>
-                <w:sz w:val="22"/>
-                <w:szCs w:val="22"/>
-                <w:lang w:val="es-CR"/>
-              </w:rPr>
-              <w:t xml:space="preserve"> Rojas Valero</w:t>
+            <w:r>
+              <w:rPr>
+                <w:rFonts w:ascii="Arial" w:hAnsi="Arial"/>
+                <w:sz w:val="22"/>
+                <w:szCs w:val="22"/>
+                <w:lang w:val="es-CR"/>
+              </w:rPr>
+              <w:t>Saylim Rojas Valero</w:t>
             </w:r>
           </w:p>
           <w:p>
@@ -1158,7 +1067,7 @@
                 <w:szCs w:val="22"/>
                 <w:lang w:val="es-CR"/>
               </w:rPr>
-              <w:t>Instituto Tecnológico de Costa Rica</w:t>
+              <w:t>Laboratorio de Análisis Agronómicos, Escuela de Agronomía</w:t>
             </w:r>
             <w:r>
               <w:rPr>
@@ -1450,7 +1359,7 @@
                 <w:szCs w:val="22"/>
                 <w:lang w:val="es-CR"/>
               </w:rPr>
-              <w:t>Instituto Tecnológico de Costa Rica</w:t>
+              <w:t>Laboratorio de Análisis Agronómicos, Escuela de Agronomía.</w:t>
             </w:r>
           </w:p>
         </w:tc>
@@ -1733,7 +1642,7 @@
                 <w:szCs w:val="22"/>
                 <w:lang w:val="es-CR"/>
               </w:rPr>
-              <w:t>Instituto Tecnológico de Costa Rica</w:t>
+              <w:t>Laboratorio de Análisis Agronómicos, Escuela de Agronomía.</w:t>
             </w:r>
           </w:p>
         </w:tc>

</xml_diff>